<commit_message>
consulta para retornar atendimentos com mais de 3 ocorrências no mesmo ano.
</commit_message>
<xml_diff>
--- a/Questao4/Questão 4.docx
+++ b/Questao4/Questão 4.docx
@@ -498,7 +498,8 @@
           <w:p>
             <w:pPr>
               <w:pStyle w:val="Normal"/>
-              <w:widowControl/>
+              <w:widowControl w:val="false"/>
+              <w:suppressAutoHyphens w:val="true"/>
               <w:spacing w:before="0" w:after="0"/>
               <w:jc w:val="left"/>
               <w:rPr>
@@ -526,7 +527,8 @@
           <w:p>
             <w:pPr>
               <w:pStyle w:val="Normal"/>
-              <w:widowControl/>
+              <w:widowControl w:val="false"/>
+              <w:suppressAutoHyphens w:val="true"/>
               <w:spacing w:before="0" w:after="0"/>
               <w:jc w:val="left"/>
               <w:rPr>
@@ -596,7 +598,8 @@
           <w:p>
             <w:pPr>
               <w:pStyle w:val="Normal"/>
-              <w:widowControl/>
+              <w:widowControl w:val="false"/>
+              <w:suppressAutoHyphens w:val="true"/>
               <w:spacing w:before="0" w:after="0"/>
               <w:jc w:val="left"/>
               <w:rPr>
@@ -787,7 +790,8 @@
           <w:p>
             <w:pPr>
               <w:pStyle w:val="Normal"/>
-              <w:widowControl/>
+              <w:widowControl w:val="false"/>
+              <w:suppressAutoHyphens w:val="true"/>
               <w:spacing w:before="0" w:after="0"/>
               <w:jc w:val="left"/>
               <w:rPr>
@@ -922,7 +926,8 @@
           <w:p>
             <w:pPr>
               <w:pStyle w:val="Normal"/>
-              <w:widowControl/>
+              <w:widowControl w:val="false"/>
+              <w:suppressAutoHyphens w:val="true"/>
               <w:spacing w:before="0" w:after="0"/>
               <w:jc w:val="left"/>
               <w:rPr>
@@ -1002,7 +1007,8 @@
           <w:p>
             <w:pPr>
               <w:pStyle w:val="Normal"/>
-              <w:widowControl/>
+              <w:widowControl w:val="false"/>
+              <w:suppressAutoHyphens w:val="true"/>
               <w:spacing w:before="0" w:after="0"/>
               <w:jc w:val="left"/>
               <w:rPr>
@@ -1027,7 +1033,8 @@
           <w:p>
             <w:pPr>
               <w:pStyle w:val="Normal"/>
-              <w:widowControl/>
+              <w:widowControl w:val="false"/>
+              <w:suppressAutoHyphens w:val="true"/>
               <w:spacing w:before="0" w:after="0"/>
               <w:jc w:val="left"/>
               <w:rPr>
@@ -1039,19 +1046,18 @@
             </w:pPr>
             <w:r>
               <w:rPr>
-                <w:rFonts w:eastAsia="Calibri" w:cs="Courier New" w:ascii="Courier New" w:hAnsi="Courier New"/>
-                <w:color w:val="C0C0C0"/>
-                <w:kern w:val="0"/>
+                <w:rFonts w:cs="Courier New" w:ascii="Courier New" w:hAnsi="Courier New"/>
+                <w:color w:val="C0C0C0"/>
                 <w:sz w:val="22"/>
-                <w:szCs w:val="22"/>
-                <w:lang w:val="pt-BR" w:eastAsia="en-US" w:bidi="ar-SA"/>
+                <w:szCs w:val="18"/>
               </w:rPr>
             </w:r>
           </w:p>
           <w:p>
             <w:pPr>
               <w:pStyle w:val="Normal"/>
-              <w:widowControl/>
+              <w:widowControl w:val="false"/>
+              <w:suppressAutoHyphens w:val="true"/>
               <w:spacing w:before="0" w:after="0"/>
               <w:jc w:val="left"/>
               <w:rPr>
@@ -1252,7 +1258,8 @@
           <w:p>
             <w:pPr>
               <w:pStyle w:val="Normal"/>
-              <w:widowControl/>
+              <w:widowControl w:val="false"/>
+              <w:suppressAutoHyphens w:val="true"/>
               <w:spacing w:before="0" w:after="0"/>
               <w:jc w:val="left"/>
               <w:rPr>
@@ -1453,7 +1460,8 @@
           <w:p>
             <w:pPr>
               <w:pStyle w:val="Normal"/>
-              <w:widowControl/>
+              <w:widowControl w:val="false"/>
+              <w:suppressAutoHyphens w:val="true"/>
               <w:spacing w:before="0" w:after="0"/>
               <w:jc w:val="left"/>
               <w:rPr>
@@ -1654,7 +1662,8 @@
           <w:p>
             <w:pPr>
               <w:pStyle w:val="Normal"/>
-              <w:widowControl/>
+              <w:widowControl w:val="false"/>
+              <w:suppressAutoHyphens w:val="true"/>
               <w:spacing w:before="0" w:after="0"/>
               <w:jc w:val="left"/>
               <w:rPr>
@@ -1855,7 +1864,8 @@
           <w:p>
             <w:pPr>
               <w:pStyle w:val="Normal"/>
-              <w:widowControl/>
+              <w:widowControl w:val="false"/>
+              <w:suppressAutoHyphens w:val="true"/>
               <w:spacing w:before="0" w:after="0"/>
               <w:jc w:val="left"/>
               <w:rPr>
@@ -2056,7 +2066,8 @@
           <w:p>
             <w:pPr>
               <w:pStyle w:val="Normal"/>
-              <w:widowControl/>
+              <w:widowControl w:val="false"/>
+              <w:suppressAutoHyphens w:val="true"/>
               <w:spacing w:before="0" w:after="0"/>
               <w:jc w:val="left"/>
               <w:rPr>
@@ -2257,7 +2268,8 @@
           <w:p>
             <w:pPr>
               <w:pStyle w:val="Normal"/>
-              <w:widowControl/>
+              <w:widowControl w:val="false"/>
+              <w:suppressAutoHyphens w:val="true"/>
               <w:spacing w:before="0" w:after="0"/>
               <w:jc w:val="left"/>
               <w:rPr>
@@ -2458,7 +2470,8 @@
           <w:p>
             <w:pPr>
               <w:pStyle w:val="Normal"/>
-              <w:widowControl/>
+              <w:widowControl w:val="false"/>
+              <w:suppressAutoHyphens w:val="true"/>
               <w:spacing w:before="0" w:after="0"/>
               <w:jc w:val="left"/>
               <w:rPr>
@@ -2659,7 +2672,8 @@
           <w:p>
             <w:pPr>
               <w:pStyle w:val="Normal"/>
-              <w:widowControl/>
+              <w:widowControl w:val="false"/>
+              <w:suppressAutoHyphens w:val="true"/>
               <w:spacing w:before="0" w:after="0"/>
               <w:jc w:val="left"/>
               <w:rPr>
@@ -2860,7 +2874,8 @@
           <w:p>
             <w:pPr>
               <w:pStyle w:val="Normal"/>
-              <w:widowControl/>
+              <w:widowControl w:val="false"/>
+              <w:suppressAutoHyphens w:val="true"/>
               <w:spacing w:before="0" w:after="0"/>
               <w:jc w:val="left"/>
               <w:rPr>
@@ -3061,7 +3076,8 @@
           <w:p>
             <w:pPr>
               <w:pStyle w:val="Normal"/>
-              <w:widowControl/>
+              <w:widowControl w:val="false"/>
+              <w:suppressAutoHyphens w:val="true"/>
               <w:spacing w:before="0" w:after="0"/>
               <w:jc w:val="left"/>
               <w:rPr>
@@ -3262,7 +3278,8 @@
           <w:p>
             <w:pPr>
               <w:pStyle w:val="Normal"/>
-              <w:widowControl/>
+              <w:widowControl w:val="false"/>
+              <w:suppressAutoHyphens w:val="true"/>
               <w:spacing w:before="0" w:after="0"/>
               <w:jc w:val="left"/>
               <w:rPr>
@@ -3463,7 +3480,8 @@
           <w:p>
             <w:pPr>
               <w:pStyle w:val="Normal"/>
-              <w:widowControl/>
+              <w:widowControl w:val="false"/>
+              <w:suppressAutoHyphens w:val="true"/>
               <w:spacing w:before="0" w:after="0"/>
               <w:jc w:val="left"/>
               <w:rPr>
@@ -3664,7 +3682,8 @@
           <w:p>
             <w:pPr>
               <w:pStyle w:val="Normal"/>
-              <w:widowControl/>
+              <w:widowControl w:val="false"/>
+              <w:suppressAutoHyphens w:val="true"/>
               <w:spacing w:before="0" w:after="0"/>
               <w:jc w:val="left"/>
               <w:rPr>
@@ -3865,7 +3884,8 @@
           <w:p>
             <w:pPr>
               <w:pStyle w:val="Normal"/>
-              <w:widowControl/>
+              <w:widowControl w:val="false"/>
+              <w:suppressAutoHyphens w:val="true"/>
               <w:spacing w:before="0" w:after="0"/>
               <w:jc w:val="left"/>
               <w:rPr>
@@ -4066,7 +4086,8 @@
           <w:p>
             <w:pPr>
               <w:pStyle w:val="Normal"/>
-              <w:widowControl/>
+              <w:widowControl w:val="false"/>
+              <w:suppressAutoHyphens w:val="true"/>
               <w:spacing w:before="0" w:after="0"/>
               <w:jc w:val="left"/>
               <w:rPr>
@@ -4267,7 +4288,8 @@
           <w:p>
             <w:pPr>
               <w:pStyle w:val="Normal"/>
-              <w:widowControl/>
+              <w:widowControl w:val="false"/>
+              <w:suppressAutoHyphens w:val="true"/>
               <w:spacing w:before="0" w:after="0"/>
               <w:jc w:val="left"/>
               <w:rPr>
@@ -4468,7 +4490,8 @@
           <w:p>
             <w:pPr>
               <w:pStyle w:val="Normal"/>
-              <w:widowControl/>
+              <w:widowControl w:val="false"/>
+              <w:suppressAutoHyphens w:val="true"/>
               <w:spacing w:before="0" w:after="0"/>
               <w:jc w:val="left"/>
               <w:rPr>
@@ -4669,7 +4692,8 @@
           <w:p>
             <w:pPr>
               <w:pStyle w:val="Normal"/>
-              <w:widowControl/>
+              <w:widowControl w:val="false"/>
+              <w:suppressAutoHyphens w:val="true"/>
               <w:spacing w:before="0" w:after="0"/>
               <w:jc w:val="left"/>
               <w:rPr>
@@ -4870,7 +4894,8 @@
           <w:p>
             <w:pPr>
               <w:pStyle w:val="Normal"/>
-              <w:widowControl/>
+              <w:widowControl w:val="false"/>
+              <w:suppressAutoHyphens w:val="true"/>
               <w:spacing w:before="0" w:after="0"/>
               <w:jc w:val="left"/>
               <w:rPr>
@@ -5071,7 +5096,8 @@
           <w:p>
             <w:pPr>
               <w:pStyle w:val="Normal"/>
-              <w:widowControl/>
+              <w:widowControl w:val="false"/>
+              <w:suppressAutoHyphens w:val="true"/>
               <w:spacing w:before="0" w:after="0"/>
               <w:jc w:val="left"/>
               <w:rPr>
@@ -5272,7 +5298,8 @@
           <w:p>
             <w:pPr>
               <w:pStyle w:val="Normal"/>
-              <w:widowControl/>
+              <w:widowControl w:val="false"/>
+              <w:suppressAutoHyphens w:val="true"/>
               <w:spacing w:before="0" w:after="0"/>
               <w:jc w:val="left"/>
               <w:rPr>
@@ -5473,7 +5500,8 @@
           <w:p>
             <w:pPr>
               <w:pStyle w:val="Normal"/>
-              <w:widowControl/>
+              <w:widowControl w:val="false"/>
+              <w:suppressAutoHyphens w:val="true"/>
               <w:spacing w:before="0" w:after="0"/>
               <w:jc w:val="left"/>
               <w:rPr>
@@ -5674,7 +5702,8 @@
           <w:p>
             <w:pPr>
               <w:pStyle w:val="Normal"/>
-              <w:widowControl/>
+              <w:widowControl w:val="false"/>
+              <w:suppressAutoHyphens w:val="true"/>
               <w:spacing w:before="0" w:after="0"/>
               <w:jc w:val="left"/>
               <w:rPr>
@@ -5875,7 +5904,8 @@
           <w:p>
             <w:pPr>
               <w:pStyle w:val="Normal"/>
-              <w:widowControl/>
+              <w:widowControl w:val="false"/>
+              <w:suppressAutoHyphens w:val="true"/>
               <w:spacing w:before="0" w:after="0"/>
               <w:jc w:val="left"/>
               <w:rPr>
@@ -5974,15 +6004,19 @@
     <w:p>
       <w:pPr>
         <w:pStyle w:val="Normal"/>
-        <w:rPr/>
+        <w:rPr>
+          <w:rFonts w:ascii="Consolas" w:hAnsi="Consolas"/>
+          <w:color w:val="000000"/>
+          <w:sz w:val="19"/>
+          <w:highlight w:val="none"/>
+        </w:rPr>
       </w:pPr>
       <w:r>
         <w:rPr>
           <w:rFonts w:ascii="Consolas" w:hAnsi="Consolas"/>
-          <w:color w:val="0000FF"/>
+          <w:color w:val="000000"/>
           <w:sz w:val="19"/>
         </w:rPr>
-        <w:t>SELECT</w:t>
       </w:r>
     </w:p>
     <w:p>
@@ -5993,18 +6027,10 @@
       <w:r>
         <w:rPr>
           <w:rFonts w:ascii="Consolas" w:hAnsi="Consolas"/>
-          <w:color w:val="000000"/>
+          <w:color w:val="0000FF"/>
           <w:sz w:val="19"/>
         </w:rPr>
-        <w:t>assunto</w:t>
-      </w:r>
-      <w:r>
-        <w:rPr>
-          <w:rFonts w:ascii="Consolas" w:hAnsi="Consolas"/>
-          <w:color w:val="808080"/>
-          <w:sz w:val="19"/>
-        </w:rPr>
-        <w:t>,</w:t>
+        <w:t>SELECT</w:t>
       </w:r>
     </w:p>
     <w:p>
@@ -6018,7 +6044,7 @@
           <w:color w:val="000000"/>
           <w:sz w:val="19"/>
         </w:rPr>
-        <w:t>ano</w:t>
+        <w:t>assunto</w:t>
       </w:r>
       <w:r>
         <w:rPr>
@@ -6037,10 +6063,10 @@
       <w:r>
         <w:rPr>
           <w:rFonts w:ascii="Consolas" w:hAnsi="Consolas"/>
-          <w:color w:val="FF00FF"/>
+          <w:color w:val="000000"/>
           <w:sz w:val="19"/>
         </w:rPr>
-        <w:t>COUNT</w:t>
+        <w:t>ano</w:t>
       </w:r>
       <w:r>
         <w:rPr>
@@ -6048,55 +6074,7 @@
           <w:color w:val="808080"/>
           <w:sz w:val="19"/>
         </w:rPr>
-        <w:t>(</w:t>
-      </w:r>
-      <w:r>
-        <w:rPr>
-          <w:rFonts w:ascii="Consolas" w:hAnsi="Consolas"/>
-          <w:color w:val="000000"/>
-          <w:sz w:val="19"/>
-        </w:rPr>
-        <w:t>assunto</w:t>
-      </w:r>
-      <w:r>
-        <w:rPr>
-          <w:rFonts w:ascii="Consolas" w:hAnsi="Consolas"/>
-          <w:color w:val="808080"/>
-          <w:sz w:val="19"/>
-        </w:rPr>
-        <w:t>)</w:t>
-      </w:r>
-      <w:r>
-        <w:rPr>
-          <w:rFonts w:ascii="Consolas" w:hAnsi="Consolas"/>
-          <w:color w:val="000000"/>
-          <w:sz w:val="19"/>
-        </w:rPr>
-        <w:t xml:space="preserve"> </w:t>
-      </w:r>
-      <w:r>
-        <w:rPr>
-          <w:rFonts w:ascii="Consolas" w:hAnsi="Consolas"/>
-          <w:color w:val="0000FF"/>
-          <w:sz w:val="19"/>
-        </w:rPr>
-        <w:t>AS</w:t>
-      </w:r>
-      <w:r>
-        <w:rPr>
-          <w:rFonts w:ascii="Consolas" w:hAnsi="Consolas"/>
-          <w:color w:val="000000"/>
-          <w:sz w:val="19"/>
-        </w:rPr>
-        <w:t xml:space="preserve"> </w:t>
-      </w:r>
-      <w:r>
-        <w:rPr>
-          <w:rFonts w:ascii="Consolas" w:hAnsi="Consolas"/>
-          <w:color w:val="000000"/>
-          <w:sz w:val="19"/>
-        </w:rPr>
-        <w:t>quantidade</w:t>
+        <w:t>,</w:t>
       </w:r>
     </w:p>
     <w:p>
@@ -6107,10 +6085,18 @@
       <w:r>
         <w:rPr>
           <w:rFonts w:ascii="Consolas" w:hAnsi="Consolas"/>
-          <w:color w:val="0000FF"/>
+          <w:color w:val="FF00FF"/>
           <w:sz w:val="19"/>
         </w:rPr>
-        <w:t>FROM</w:t>
+        <w:t>COUNT</w:t>
+      </w:r>
+      <w:r>
+        <w:rPr>
+          <w:rFonts w:ascii="Consolas" w:hAnsi="Consolas"/>
+          <w:color w:val="808080"/>
+          <w:sz w:val="19"/>
+        </w:rPr>
+        <w:t>(</w:t>
       </w:r>
       <w:r>
         <w:rPr>
@@ -6118,7 +6104,23 @@
           <w:color w:val="000000"/>
           <w:sz w:val="19"/>
         </w:rPr>
-        <w:t xml:space="preserve">  atendimentos </w:t>
+        <w:t>assunto</w:t>
+      </w:r>
+      <w:r>
+        <w:rPr>
+          <w:rFonts w:ascii="Consolas" w:hAnsi="Consolas"/>
+          <w:color w:val="808080"/>
+          <w:sz w:val="19"/>
+        </w:rPr>
+        <w:t>)</w:t>
+      </w:r>
+      <w:r>
+        <w:rPr>
+          <w:rFonts w:ascii="Consolas" w:hAnsi="Consolas"/>
+          <w:color w:val="000000"/>
+          <w:sz w:val="19"/>
+        </w:rPr>
+        <w:t xml:space="preserve"> </w:t>
       </w:r>
       <w:r>
         <w:rPr>
@@ -6126,31 +6128,15 @@
           <w:color w:val="0000FF"/>
           <w:sz w:val="19"/>
         </w:rPr>
-        <w:t xml:space="preserve">with </w:t>
+        <w:t>AS</w:t>
       </w:r>
       <w:r>
         <w:rPr>
           <w:rFonts w:ascii="Consolas" w:hAnsi="Consolas"/>
-          <w:color w:val="808080"/>
+          <w:color w:val="000000"/>
           <w:sz w:val="19"/>
         </w:rPr>
-        <w:t>(</w:t>
-      </w:r>
-      <w:r>
-        <w:rPr>
-          <w:rFonts w:ascii="Consolas" w:hAnsi="Consolas"/>
-          <w:color w:val="0000FF"/>
-          <w:sz w:val="19"/>
-        </w:rPr>
-        <w:t>Nolock</w:t>
-      </w:r>
-      <w:r>
-        <w:rPr>
-          <w:rFonts w:ascii="Consolas" w:hAnsi="Consolas"/>
-          <w:color w:val="808080"/>
-          <w:sz w:val="19"/>
-        </w:rPr>
-        <w:t>)</w:t>
+        <w:t xml:space="preserve"> quantidade</w:t>
       </w:r>
     </w:p>
     <w:p>
@@ -6164,7 +6150,7 @@
           <w:color w:val="0000FF"/>
           <w:sz w:val="19"/>
         </w:rPr>
-        <w:t>GROUP</w:t>
+        <w:t>FROM</w:t>
       </w:r>
       <w:r>
         <w:rPr>
@@ -6172,7 +6158,7 @@
           <w:color w:val="000000"/>
           <w:sz w:val="19"/>
         </w:rPr>
-        <w:t xml:space="preserve"> </w:t>
+        <w:t xml:space="preserve">  atendimentos </w:t>
       </w:r>
       <w:r>
         <w:rPr>
@@ -6180,15 +6166,7 @@
           <w:color w:val="0000FF"/>
           <w:sz w:val="19"/>
         </w:rPr>
-        <w:t>BY</w:t>
-      </w:r>
-      <w:r>
-        <w:rPr>
-          <w:rFonts w:ascii="Consolas" w:hAnsi="Consolas"/>
-          <w:color w:val="000000"/>
-          <w:sz w:val="19"/>
-        </w:rPr>
-        <w:t xml:space="preserve"> assunto</w:t>
+        <w:t xml:space="preserve">with </w:t>
       </w:r>
       <w:r>
         <w:rPr>
@@ -6196,15 +6174,23 @@
           <w:color w:val="808080"/>
           <w:sz w:val="19"/>
         </w:rPr>
-        <w:t>,</w:t>
+        <w:t>(</w:t>
       </w:r>
       <w:r>
         <w:rPr>
           <w:rFonts w:ascii="Consolas" w:hAnsi="Consolas"/>
-          <w:color w:val="000000"/>
+          <w:color w:val="0000FF"/>
           <w:sz w:val="19"/>
         </w:rPr>
-        <w:t xml:space="preserve"> ano</w:t>
+        <w:t>Nolock</w:t>
+      </w:r>
+      <w:r>
+        <w:rPr>
+          <w:rFonts w:ascii="Consolas" w:hAnsi="Consolas"/>
+          <w:color w:val="808080"/>
+          <w:sz w:val="19"/>
+        </w:rPr>
+        <w:t>)</w:t>
       </w:r>
     </w:p>
     <w:p>
@@ -6218,7 +6204,7 @@
           <w:color w:val="0000FF"/>
           <w:sz w:val="19"/>
         </w:rPr>
-        <w:t>HAVING</w:t>
+        <w:t>GROUP</w:t>
       </w:r>
       <w:r>
         <w:rPr>
@@ -6231,10 +6217,18 @@
       <w:r>
         <w:rPr>
           <w:rFonts w:ascii="Consolas" w:hAnsi="Consolas"/>
-          <w:color w:val="FF00FF"/>
+          <w:color w:val="0000FF"/>
           <w:sz w:val="19"/>
         </w:rPr>
-        <w:t>COUNT</w:t>
+        <w:t>BY</w:t>
+      </w:r>
+      <w:r>
+        <w:rPr>
+          <w:rFonts w:ascii="Consolas" w:hAnsi="Consolas"/>
+          <w:color w:val="000000"/>
+          <w:sz w:val="19"/>
+        </w:rPr>
+        <w:t xml:space="preserve"> assunto</w:t>
       </w:r>
       <w:r>
         <w:rPr>
@@ -6242,7 +6236,7 @@
           <w:color w:val="808080"/>
           <w:sz w:val="19"/>
         </w:rPr>
-        <w:t>(</w:t>
+        <w:t>,</w:t>
       </w:r>
       <w:r>
         <w:rPr>
@@ -6250,39 +6244,7 @@
           <w:color w:val="000000"/>
           <w:sz w:val="19"/>
         </w:rPr>
-        <w:t>assunto</w:t>
-      </w:r>
-      <w:r>
-        <w:rPr>
-          <w:rFonts w:ascii="Consolas" w:hAnsi="Consolas"/>
-          <w:color w:val="808080"/>
-          <w:sz w:val="19"/>
-        </w:rPr>
-        <w:t>)</w:t>
-      </w:r>
-      <w:r>
-        <w:rPr>
-          <w:rFonts w:ascii="Consolas" w:hAnsi="Consolas"/>
-          <w:color w:val="000000"/>
-          <w:sz w:val="19"/>
-        </w:rPr>
-        <w:t xml:space="preserve"> </w:t>
-      </w:r>
-      <w:r>
-        <w:rPr>
-          <w:rFonts w:ascii="Consolas" w:hAnsi="Consolas"/>
-          <w:color w:val="808080"/>
-          <w:sz w:val="19"/>
-        </w:rPr>
-        <w:t>&gt;=</w:t>
-      </w:r>
-      <w:r>
-        <w:rPr>
-          <w:rFonts w:ascii="Consolas" w:hAnsi="Consolas"/>
-          <w:color w:val="000000"/>
-          <w:sz w:val="19"/>
-        </w:rPr>
-        <w:t xml:space="preserve"> 3</w:t>
+        <w:t xml:space="preserve"> ano</w:t>
       </w:r>
     </w:p>
     <w:p>
@@ -6296,7 +6258,7 @@
           <w:color w:val="0000FF"/>
           <w:sz w:val="19"/>
         </w:rPr>
-        <w:t>ORDER</w:t>
+        <w:t>HAVING</w:t>
       </w:r>
       <w:r>
         <w:rPr>
@@ -6309,10 +6271,18 @@
       <w:r>
         <w:rPr>
           <w:rFonts w:ascii="Consolas" w:hAnsi="Consolas"/>
-          <w:color w:val="0000FF"/>
+          <w:color w:val="FF00FF"/>
           <w:sz w:val="19"/>
         </w:rPr>
-        <w:t>BY</w:t>
+        <w:t>COUNT</w:t>
+      </w:r>
+      <w:r>
+        <w:rPr>
+          <w:rFonts w:ascii="Consolas" w:hAnsi="Consolas"/>
+          <w:color w:val="808080"/>
+          <w:sz w:val="19"/>
+        </w:rPr>
+        <w:t>(</w:t>
       </w:r>
       <w:r>
         <w:rPr>
@@ -6320,6 +6290,76 @@
           <w:color w:val="000000"/>
           <w:sz w:val="19"/>
         </w:rPr>
+        <w:t>assunto</w:t>
+      </w:r>
+      <w:r>
+        <w:rPr>
+          <w:rFonts w:ascii="Consolas" w:hAnsi="Consolas"/>
+          <w:color w:val="808080"/>
+          <w:sz w:val="19"/>
+        </w:rPr>
+        <w:t>)</w:t>
+      </w:r>
+      <w:r>
+        <w:rPr>
+          <w:rFonts w:ascii="Consolas" w:hAnsi="Consolas"/>
+          <w:color w:val="000000"/>
+          <w:sz w:val="19"/>
+        </w:rPr>
+        <w:t xml:space="preserve"> </w:t>
+      </w:r>
+      <w:r>
+        <w:rPr>
+          <w:rFonts w:ascii="Consolas" w:hAnsi="Consolas"/>
+          <w:color w:val="808080"/>
+          <w:sz w:val="19"/>
+        </w:rPr>
+        <w:t>&gt;=</w:t>
+      </w:r>
+      <w:r>
+        <w:rPr>
+          <w:rFonts w:ascii="Consolas" w:hAnsi="Consolas"/>
+          <w:color w:val="000000"/>
+          <w:sz w:val="19"/>
+        </w:rPr>
+        <w:t xml:space="preserve"> 3</w:t>
+      </w:r>
+    </w:p>
+    <w:p>
+      <w:pPr>
+        <w:pStyle w:val="Normal"/>
+        <w:rPr/>
+      </w:pPr>
+      <w:r>
+        <w:rPr>
+          <w:rFonts w:ascii="Consolas" w:hAnsi="Consolas"/>
+          <w:color w:val="0000FF"/>
+          <w:sz w:val="19"/>
+        </w:rPr>
+        <w:t>ORDER</w:t>
+      </w:r>
+      <w:r>
+        <w:rPr>
+          <w:rFonts w:ascii="Consolas" w:hAnsi="Consolas"/>
+          <w:color w:val="000000"/>
+          <w:sz w:val="19"/>
+        </w:rPr>
+        <w:t xml:space="preserve"> </w:t>
+      </w:r>
+      <w:r>
+        <w:rPr>
+          <w:rFonts w:ascii="Consolas" w:hAnsi="Consolas"/>
+          <w:color w:val="0000FF"/>
+          <w:sz w:val="19"/>
+        </w:rPr>
+        <w:t>BY</w:t>
+      </w:r>
+      <w:r>
+        <w:rPr>
+          <w:rFonts w:ascii="Consolas" w:hAnsi="Consolas"/>
+          <w:color w:val="000000"/>
+          <w:sz w:val="19"/>
+        </w:rPr>
         <w:t xml:space="preserve"> </w:t>
       </w:r>
       <w:r>
@@ -6373,6 +6413,15 @@
       <w:r>
         <w:rPr/>
         <w:t xml:space="preserve"> </w:t>
+      </w:r>
+    </w:p>
+    <w:p>
+      <w:pPr>
+        <w:pStyle w:val="Normal"/>
+        <w:rPr/>
+      </w:pPr>
+      <w:r>
+        <w:rPr/>
       </w:r>
     </w:p>
     <w:sectPr>
@@ -6788,6 +6837,7 @@
     <w:qFormat/>
     <w:pPr>
       <w:widowControl/>
+      <w:suppressAutoHyphens w:val="true"/>
       <w:bidi w:val="0"/>
       <w:spacing w:before="0" w:after="0"/>
       <w:jc w:val="left"/>

</xml_diff>